<commit_message>
fixed user update role bug
</commit_message>
<xml_diff>
--- a/public/docs/Qlik Sense SaaS demo tool setup instructions.docx
+++ b/public/docs/Qlik Sense SaaS demo tool setup instructions.docx
@@ -2012,15 +2012,13 @@
                 <w:rFonts w:ascii="Calibri" w:hAnsi="Calibri" w:cs="Calibri"/>
                 <w:sz w:val="22"/>
                 <w:szCs w:val="22"/>
-                <w:lang w:val="nl-NL"/>
-              </w:rPr>
-            </w:pPr>
-            <w:r>
-              <w:rPr>
-                <w:rFonts w:ascii="Calibri" w:hAnsi="Calibri" w:cs="Calibri"/>
-                <w:sz w:val="22"/>
-                <w:szCs w:val="22"/>
-                <w:lang w:val="nl-NL"/>
+              </w:rPr>
+            </w:pPr>
+            <w:r>
+              <w:rPr>
+                <w:rFonts w:ascii="Calibri" w:hAnsi="Calibri" w:cs="Calibri"/>
+                <w:sz w:val="22"/>
+                <w:szCs w:val="22"/>
               </w:rPr>
               <w:t> </w:t>
             </w:r>
@@ -2292,7 +2290,6 @@
           <w:rFonts w:ascii="Calibri" w:hAnsi="Calibri" w:cs="Calibri"/>
           <w:sz w:val="22"/>
           <w:szCs w:val="22"/>
-          <w:lang w:val="nl-NL"/>
         </w:rPr>
       </w:pPr>
       <w:r>
@@ -2300,7 +2297,6 @@
           <w:rFonts w:ascii="Calibri" w:hAnsi="Calibri" w:cs="Calibri"/>
           <w:sz w:val="22"/>
           <w:szCs w:val="22"/>
-          <w:lang w:val="nl-NL"/>
         </w:rPr>
         <w:br/>
         <w:t> </w:t>
@@ -3401,8 +3397,6 @@
               </w:rPr>
               <w:t xml:space="preserve"> desktop</w:t>
             </w:r>
-            <w:bookmarkStart w:id="0" w:name="_GoBack"/>
-            <w:bookmarkEnd w:id="0"/>
             <w:r>
               <w:rPr>
                 <w:rFonts w:ascii="Calibri" w:hAnsi="Calibri" w:cs="Calibri"/>
@@ -12309,7 +12303,6 @@
           <w:rFonts w:ascii="Calibri" w:hAnsi="Calibri" w:cs="Calibri"/>
           <w:sz w:val="22"/>
           <w:szCs w:val="22"/>
-          <w:lang w:val="nl-NL"/>
         </w:rPr>
       </w:pPr>
       <w:r>
@@ -12317,7 +12310,6 @@
           <w:rFonts w:ascii="Calibri" w:hAnsi="Calibri" w:cs="Calibri"/>
           <w:sz w:val="22"/>
           <w:szCs w:val="22"/>
-          <w:lang w:val="nl-NL"/>
         </w:rPr>
         <w:t> </w:t>
       </w:r>
@@ -18652,15 +18644,13 @@
                 <w:rFonts w:ascii="Calibri" w:hAnsi="Calibri" w:cs="Calibri"/>
                 <w:sz w:val="22"/>
                 <w:szCs w:val="22"/>
-                <w:lang w:val="nl-NL"/>
-              </w:rPr>
-            </w:pPr>
-            <w:r>
-              <w:rPr>
-                <w:rFonts w:ascii="Calibri" w:hAnsi="Calibri" w:cs="Calibri"/>
-                <w:sz w:val="22"/>
-                <w:szCs w:val="22"/>
-                <w:lang w:val="nl-NL"/>
+              </w:rPr>
+            </w:pPr>
+            <w:r>
+              <w:rPr>
+                <w:rFonts w:ascii="Calibri" w:hAnsi="Calibri" w:cs="Calibri"/>
+                <w:sz w:val="22"/>
+                <w:szCs w:val="22"/>
               </w:rPr>
               <w:t> </w:t>
             </w:r>
@@ -20520,11 +20510,6 @@
         <w:pStyle w:val="NormalWeb"/>
         <w:spacing w:before="0" w:beforeAutospacing="0" w:after="0" w:afterAutospacing="0"/>
         <w:ind w:left="367"/>
-        <w:rPr>
-          <w:rFonts w:ascii="Calibri" w:hAnsi="Calibri" w:cs="Calibri"/>
-          <w:sz w:val="22"/>
-          <w:szCs w:val="22"/>
-        </w:rPr>
       </w:pPr>
       <w:r>
         <w:rPr>
@@ -20542,19 +20527,39 @@
         <w:ind w:left="367"/>
         <w:rPr>
           <w:rFonts w:ascii="Calibri" w:hAnsi="Calibri" w:cs="Calibri"/>
-          <w:sz w:val="22"/>
-          <w:szCs w:val="22"/>
+          <w:color w:val="1E4E79"/>
+          <w:sz w:val="32"/>
+          <w:szCs w:val="32"/>
         </w:rPr>
       </w:pPr>
       <w:r>
         <w:rPr>
           <w:rFonts w:ascii="Calibri" w:hAnsi="Calibri" w:cs="Calibri"/>
-          <w:sz w:val="22"/>
-          <w:szCs w:val="22"/>
-        </w:rPr>
-        <w:t> </w:t>
+          <w:color w:val="1E4E79"/>
+          <w:sz w:val="32"/>
+          <w:szCs w:val="32"/>
+        </w:rPr>
+        <w:t>Remove unsecure</w:t>
       </w:r>
     </w:p>
+    <w:p>
+      <w:r>
+        <w:tab/>
+        <w:t xml:space="preserve">Remove the package “insecure” for production scenarios, and implement allow </w:t>
+      </w:r>
+      <w:hyperlink r:id="rId76" w:history="1">
+        <w:r>
+          <w:rPr>
+            <w:rStyle w:val="Hyperlink"/>
+          </w:rPr>
+          <w:t>deny server side methods</w:t>
+        </w:r>
+      </w:hyperlink>
+      <w:r>
+        <w:t>. Otherwise the client can do database operations.</w:t>
+      </w:r>
+    </w:p>
+    <w:p/>
     <w:p>
       <w:pPr>
         <w:pStyle w:val="NormalWeb"/>
@@ -20820,7 +20825,25 @@
           <w:sz w:val="22"/>
           <w:szCs w:val="22"/>
         </w:rPr>
-        <w:t xml:space="preserve"> file in your project root. (you will need to do this if you get undefined for an </w:t>
+        <w:t xml:space="preserve"> file in your project root. (</w:t>
+      </w:r>
+      <w:proofErr w:type="gramStart"/>
+      <w:r>
+        <w:rPr>
+          <w:rFonts w:ascii="Calibri" w:eastAsia="Times New Roman" w:hAnsi="Calibri" w:cs="Calibri"/>
+          <w:sz w:val="22"/>
+          <w:szCs w:val="22"/>
+        </w:rPr>
+        <w:t>you</w:t>
+      </w:r>
+      <w:proofErr w:type="gramEnd"/>
+      <w:r>
+        <w:rPr>
+          <w:rFonts w:ascii="Calibri" w:eastAsia="Times New Roman" w:hAnsi="Calibri" w:cs="Calibri"/>
+          <w:sz w:val="22"/>
+          <w:szCs w:val="22"/>
+        </w:rPr>
+        <w:t xml:space="preserve"> will need to do this if you get undefined for an </w:t>
       </w:r>
       <w:proofErr w:type="spellStart"/>
       <w:r>
@@ -20840,6 +20863,16 @@
         </w:rPr>
         <w:t xml:space="preserve"> for example)</w:t>
       </w:r>
+      <w:r>
+        <w:rPr>
+          <w:rFonts w:ascii="Calibri" w:eastAsia="Times New Roman" w:hAnsi="Calibri" w:cs="Calibri"/>
+          <w:sz w:val="22"/>
+          <w:szCs w:val="22"/>
+        </w:rPr>
+        <w:t xml:space="preserve">. Look in the root folder for the example settings file. </w:t>
+      </w:r>
+      <w:bookmarkStart w:id="0" w:name="_GoBack"/>
+      <w:bookmarkEnd w:id="0"/>
     </w:p>
     <w:p>
       <w:pPr>
@@ -21163,7 +21196,7 @@
           <w:szCs w:val="22"/>
         </w:rPr>
       </w:pPr>
-      <w:hyperlink r:id="rId76" w:history="1">
+      <w:hyperlink r:id="rId77" w:history="1">
         <w:r>
           <w:rPr>
             <w:rStyle w:val="Hyperlink"/>
@@ -21708,7 +21741,7 @@
         </w:rPr>
         <w:t> </w:t>
       </w:r>
-      <w:hyperlink r:id="rId77" w:anchor="issuecomment-236166061" w:history="1">
+      <w:hyperlink r:id="rId78" w:anchor="issuecomment-236166061" w:history="1">
         <w:r>
           <w:rPr>
             <w:rStyle w:val="Hyperlink"/>
@@ -21769,7 +21802,7 @@
         </w:rPr>
         <w:t xml:space="preserve">curl </w:t>
       </w:r>
-      <w:hyperlink r:id="rId78" w:history="1">
+      <w:hyperlink r:id="rId79" w:history="1">
         <w:r>
           <w:rPr>
             <w:rStyle w:val="Hyperlink"/>
@@ -21850,7 +21883,7 @@
         </w:rPr>
         <w:t>From &lt;</w:t>
       </w:r>
-      <w:hyperlink r:id="rId79" w:history="1">
+      <w:hyperlink r:id="rId80" w:history="1">
         <w:r>
           <w:rPr>
             <w:rStyle w:val="Hyperlink"/>
@@ -23084,6 +23117,69 @@
       <w:szCs w:val="24"/>
     </w:rPr>
   </w:style>
+  <w:style w:type="paragraph" w:styleId="Heading1">
+    <w:name w:val="heading 1"/>
+    <w:basedOn w:val="Normal"/>
+    <w:next w:val="Normal"/>
+    <w:link w:val="Heading1Char"/>
+    <w:uiPriority w:val="9"/>
+    <w:qFormat/>
+    <w:rsid w:val="00343EF6"/>
+    <w:pPr>
+      <w:keepNext/>
+      <w:keepLines/>
+      <w:spacing w:before="240"/>
+      <w:outlineLvl w:val="0"/>
+    </w:pPr>
+    <w:rPr>
+      <w:rFonts w:asciiTheme="majorHAnsi" w:eastAsiaTheme="majorEastAsia" w:hAnsiTheme="majorHAnsi" w:cstheme="majorBidi"/>
+      <w:color w:val="2E74B5" w:themeColor="accent1" w:themeShade="BF"/>
+      <w:sz w:val="32"/>
+      <w:szCs w:val="32"/>
+    </w:rPr>
+  </w:style>
+  <w:style w:type="paragraph" w:styleId="Heading2">
+    <w:name w:val="heading 2"/>
+    <w:basedOn w:val="Normal"/>
+    <w:next w:val="Normal"/>
+    <w:link w:val="Heading2Char"/>
+    <w:uiPriority w:val="9"/>
+    <w:unhideWhenUsed/>
+    <w:qFormat/>
+    <w:rsid w:val="00343EF6"/>
+    <w:pPr>
+      <w:keepNext/>
+      <w:keepLines/>
+      <w:spacing w:before="40"/>
+      <w:outlineLvl w:val="1"/>
+    </w:pPr>
+    <w:rPr>
+      <w:rFonts w:asciiTheme="majorHAnsi" w:eastAsiaTheme="majorEastAsia" w:hAnsiTheme="majorHAnsi" w:cstheme="majorBidi"/>
+      <w:color w:val="2E74B5" w:themeColor="accent1" w:themeShade="BF"/>
+      <w:sz w:val="26"/>
+      <w:szCs w:val="26"/>
+    </w:rPr>
+  </w:style>
+  <w:style w:type="paragraph" w:styleId="Heading3">
+    <w:name w:val="heading 3"/>
+    <w:basedOn w:val="Normal"/>
+    <w:next w:val="Normal"/>
+    <w:link w:val="Heading3Char"/>
+    <w:uiPriority w:val="9"/>
+    <w:unhideWhenUsed/>
+    <w:qFormat/>
+    <w:rsid w:val="00343EF6"/>
+    <w:pPr>
+      <w:keepNext/>
+      <w:keepLines/>
+      <w:spacing w:before="40"/>
+      <w:outlineLvl w:val="2"/>
+    </w:pPr>
+    <w:rPr>
+      <w:rFonts w:asciiTheme="majorHAnsi" w:eastAsiaTheme="majorEastAsia" w:hAnsiTheme="majorHAnsi" w:cstheme="majorBidi"/>
+      <w:color w:val="1F4D78" w:themeColor="accent1" w:themeShade="7F"/>
+    </w:rPr>
+  </w:style>
   <w:style w:type="character" w:default="1" w:styleId="DefaultParagraphFont">
     <w:name w:val="Default Paragraph Font"/>
     <w:uiPriority w:val="1"/>
@@ -23122,7 +23218,6 @@
     <w:name w:val="Normal (Web)"/>
     <w:basedOn w:val="Normal"/>
     <w:uiPriority w:val="99"/>
-    <w:semiHidden/>
     <w:unhideWhenUsed/>
     <w:pPr>
       <w:spacing w:before="100" w:beforeAutospacing="1" w:after="100" w:afterAutospacing="1"/>
@@ -23132,7 +23227,6 @@
     <w:name w:val="Hyperlink"/>
     <w:basedOn w:val="DefaultParagraphFont"/>
     <w:uiPriority w:val="99"/>
-    <w:semiHidden/>
     <w:unhideWhenUsed/>
     <w:rPr>
       <w:color w:val="0000FF"/>
@@ -23148,6 +23242,45 @@
     <w:rPr>
       <w:color w:val="800080"/>
       <w:u w:val="single"/>
+    </w:rPr>
+  </w:style>
+  <w:style w:type="character" w:customStyle="1" w:styleId="Heading1Char">
+    <w:name w:val="Heading 1 Char"/>
+    <w:basedOn w:val="DefaultParagraphFont"/>
+    <w:link w:val="Heading1"/>
+    <w:uiPriority w:val="9"/>
+    <w:rsid w:val="00343EF6"/>
+    <w:rPr>
+      <w:rFonts w:asciiTheme="majorHAnsi" w:eastAsiaTheme="majorEastAsia" w:hAnsiTheme="majorHAnsi" w:cstheme="majorBidi"/>
+      <w:color w:val="2E74B5" w:themeColor="accent1" w:themeShade="BF"/>
+      <w:sz w:val="32"/>
+      <w:szCs w:val="32"/>
+    </w:rPr>
+  </w:style>
+  <w:style w:type="character" w:customStyle="1" w:styleId="Heading2Char">
+    <w:name w:val="Heading 2 Char"/>
+    <w:basedOn w:val="DefaultParagraphFont"/>
+    <w:link w:val="Heading2"/>
+    <w:uiPriority w:val="9"/>
+    <w:rsid w:val="00343EF6"/>
+    <w:rPr>
+      <w:rFonts w:asciiTheme="majorHAnsi" w:eastAsiaTheme="majorEastAsia" w:hAnsiTheme="majorHAnsi" w:cstheme="majorBidi"/>
+      <w:color w:val="2E74B5" w:themeColor="accent1" w:themeShade="BF"/>
+      <w:sz w:val="26"/>
+      <w:szCs w:val="26"/>
+    </w:rPr>
+  </w:style>
+  <w:style w:type="character" w:customStyle="1" w:styleId="Heading3Char">
+    <w:name w:val="Heading 3 Char"/>
+    <w:basedOn w:val="DefaultParagraphFont"/>
+    <w:link w:val="Heading3"/>
+    <w:uiPriority w:val="9"/>
+    <w:rsid w:val="00343EF6"/>
+    <w:rPr>
+      <w:rFonts w:asciiTheme="majorHAnsi" w:eastAsiaTheme="majorEastAsia" w:hAnsiTheme="majorHAnsi" w:cstheme="majorBidi"/>
+      <w:color w:val="1F4D78" w:themeColor="accent1" w:themeShade="7F"/>
+      <w:sz w:val="24"/>
+      <w:szCs w:val="24"/>
     </w:rPr>
   </w:style>
 </w:styles>

</xml_diff>

<commit_message>
fixed login proxy issue by adding extra ssopresentation path
</commit_message>
<xml_diff>
--- a/public/docs/Qlik Sense SaaS demo tool setup instructions.docx
+++ b/public/docs/Qlik Sense SaaS demo tool setup instructions.docx
@@ -6728,6 +6728,11 @@
         </w:rPr>
         <w:t>Setup Qlik Sense</w:t>
       </w:r>
+    </w:p>
+    <w:p>
+      <w:pPr>
+        <w:divId w:val="1220285091"/>
+      </w:pPr>
     </w:p>
     <w:tbl>
       <w:tblPr>
@@ -7534,7 +7539,7 @@
         </w:trPr>
         <w:tc>
           <w:tcPr>
-            <w:tcW w:w="1712" w:type="dxa"/>
+            <w:tcW w:w="1801" w:type="dxa"/>
             <w:tcBorders>
               <w:top w:val="single" w:sz="8" w:space="0" w:color="A3A3A3"/>
               <w:left w:val="single" w:sz="8" w:space="0" w:color="A3A3A3"/>
@@ -7573,7 +7578,7 @@
         </w:tc>
         <w:tc>
           <w:tcPr>
-            <w:tcW w:w="14665" w:type="dxa"/>
+            <w:tcW w:w="14671" w:type="dxa"/>
             <w:tcBorders>
               <w:top w:val="single" w:sz="8" w:space="0" w:color="A3A3A3"/>
               <w:left w:val="single" w:sz="8" w:space="0" w:color="A3A3A3"/>
@@ -8482,6 +8487,703 @@
           </w:p>
         </w:tc>
       </w:tr>
+      <w:tr>
+        <w:trPr>
+          <w:divId w:val="1220285091"/>
+        </w:trPr>
+        <w:tc>
+          <w:tcPr>
+            <w:tcW w:w="1801" w:type="dxa"/>
+            <w:tcBorders>
+              <w:top w:val="single" w:sz="8" w:space="0" w:color="A3A3A3"/>
+              <w:left w:val="single" w:sz="8" w:space="0" w:color="A3A3A3"/>
+              <w:bottom w:val="single" w:sz="8" w:space="0" w:color="A3A3A3"/>
+              <w:right w:val="single" w:sz="8" w:space="0" w:color="A3A3A3"/>
+            </w:tcBorders>
+            <w:tcMar>
+              <w:top w:w="80" w:type="dxa"/>
+              <w:left w:w="80" w:type="dxa"/>
+              <w:bottom w:w="80" w:type="dxa"/>
+              <w:right w:w="80" w:type="dxa"/>
+            </w:tcMar>
+          </w:tcPr>
+          <w:p>
+            <w:pPr>
+              <w:pStyle w:val="NormalWeb"/>
+              <w:spacing w:before="0" w:beforeAutospacing="0" w:after="0" w:afterAutospacing="0"/>
+              <w:rPr>
+                <w:rFonts w:ascii="Calibri" w:hAnsi="Calibri" w:cs="Calibri"/>
+                <w:sz w:val="22"/>
+                <w:szCs w:val="22"/>
+                <w:lang w:val="nl-NL"/>
+              </w:rPr>
+            </w:pPr>
+            <w:r>
+              <w:rPr>
+                <w:rFonts w:ascii="Calibri" w:hAnsi="Calibri" w:cs="Calibri"/>
+                <w:sz w:val="22"/>
+                <w:szCs w:val="22"/>
+                <w:lang w:val="nl-NL"/>
+              </w:rPr>
+              <w:t>Setup ticket virtual proxy</w:t>
+            </w:r>
+          </w:p>
+        </w:tc>
+        <w:tc>
+          <w:tcPr>
+            <w:tcW w:w="14671" w:type="dxa"/>
+            <w:tcBorders>
+              <w:top w:val="single" w:sz="8" w:space="0" w:color="A3A3A3"/>
+              <w:left w:val="single" w:sz="8" w:space="0" w:color="A3A3A3"/>
+              <w:bottom w:val="single" w:sz="8" w:space="0" w:color="A3A3A3"/>
+              <w:right w:val="single" w:sz="8" w:space="0" w:color="A3A3A3"/>
+            </w:tcBorders>
+            <w:tcMar>
+              <w:top w:w="80" w:type="dxa"/>
+              <w:left w:w="80" w:type="dxa"/>
+              <w:bottom w:w="80" w:type="dxa"/>
+              <w:right w:w="80" w:type="dxa"/>
+            </w:tcMar>
+          </w:tcPr>
+          <w:p>
+            <w:pPr>
+              <w:ind w:left="327"/>
+              <w:textAlignment w:val="center"/>
+              <w:rPr>
+                <w:rFonts w:ascii="Calibri" w:eastAsia="Times New Roman" w:hAnsi="Calibri" w:cs="Calibri"/>
+                <w:sz w:val="22"/>
+                <w:szCs w:val="22"/>
+              </w:rPr>
+            </w:pPr>
+            <w:r>
+              <w:rPr>
+                <w:rFonts w:ascii="Calibri" w:eastAsia="Times New Roman" w:hAnsi="Calibri" w:cs="Calibri"/>
+                <w:sz w:val="22"/>
+                <w:szCs w:val="22"/>
+              </w:rPr>
+              <w:drawing>
+                <wp:inline distT="0" distB="0" distL="0" distR="0" wp14:anchorId="20C1C268" wp14:editId="3295D46E">
+                  <wp:extent cx="3819553" cy="3448075"/>
+                  <wp:effectExtent l="0" t="0" r="9525" b="0"/>
+                  <wp:docPr id="55" name="Picture 55"/>
+                  <wp:cNvGraphicFramePr>
+                    <a:graphicFrameLocks xmlns:a="http://schemas.openxmlformats.org/drawingml/2006/main" noChangeAspect="1"/>
+                  </wp:cNvGraphicFramePr>
+                  <a:graphic xmlns:a="http://schemas.openxmlformats.org/drawingml/2006/main">
+                    <a:graphicData uri="http://schemas.openxmlformats.org/drawingml/2006/picture">
+                      <pic:pic xmlns:pic="http://schemas.openxmlformats.org/drawingml/2006/picture">
+                        <pic:nvPicPr>
+                          <pic:cNvPr id="1" name=""/>
+                          <pic:cNvPicPr/>
+                        </pic:nvPicPr>
+                        <pic:blipFill>
+                          <a:blip r:embed="rId34"/>
+                          <a:stretch>
+                            <a:fillRect/>
+                          </a:stretch>
+                        </pic:blipFill>
+                        <pic:spPr>
+                          <a:xfrm>
+                            <a:off x="0" y="0"/>
+                            <a:ext cx="3819553" cy="3448075"/>
+                          </a:xfrm>
+                          <a:prstGeom prst="rect">
+                            <a:avLst/>
+                          </a:prstGeom>
+                        </pic:spPr>
+                      </pic:pic>
+                    </a:graphicData>
+                  </a:graphic>
+                </wp:inline>
+              </w:drawing>
+            </w:r>
+          </w:p>
+          <w:p>
+            <w:pPr>
+              <w:ind w:left="327"/>
+              <w:textAlignment w:val="center"/>
+              <w:rPr>
+                <w:rFonts w:ascii="Calibri" w:eastAsia="Times New Roman" w:hAnsi="Calibri" w:cs="Calibri"/>
+                <w:sz w:val="22"/>
+                <w:szCs w:val="22"/>
+              </w:rPr>
+            </w:pPr>
+            <w:r>
+              <w:rPr>
+                <w:rFonts w:ascii="Calibri" w:eastAsia="Times New Roman" w:hAnsi="Calibri" w:cs="Calibri"/>
+                <w:sz w:val="22"/>
+                <w:szCs w:val="22"/>
+              </w:rPr>
+              <w:t>Only for demo purposes:</w:t>
+            </w:r>
+          </w:p>
+          <w:p>
+            <w:pPr>
+              <w:ind w:left="327"/>
+              <w:textAlignment w:val="center"/>
+              <w:rPr>
+                <w:rFonts w:ascii="Calibri" w:eastAsia="Times New Roman" w:hAnsi="Calibri" w:cs="Calibri"/>
+                <w:sz w:val="22"/>
+                <w:szCs w:val="22"/>
+              </w:rPr>
+            </w:pPr>
+            <w:r>
+              <w:rPr>
+                <w:rFonts w:ascii="Calibri" w:eastAsia="Times New Roman" w:hAnsi="Calibri" w:cs="Calibri"/>
+                <w:sz w:val="22"/>
+                <w:szCs w:val="22"/>
+              </w:rPr>
+              <w:drawing>
+                <wp:inline distT="0" distB="0" distL="0" distR="0" wp14:anchorId="7AB779A2" wp14:editId="149DE163">
+                  <wp:extent cx="4410107" cy="762006"/>
+                  <wp:effectExtent l="0" t="0" r="0" b="0"/>
+                  <wp:docPr id="56" name="Picture 56"/>
+                  <wp:cNvGraphicFramePr>
+                    <a:graphicFrameLocks xmlns:a="http://schemas.openxmlformats.org/drawingml/2006/main" noChangeAspect="1"/>
+                  </wp:cNvGraphicFramePr>
+                  <a:graphic xmlns:a="http://schemas.openxmlformats.org/drawingml/2006/main">
+                    <a:graphicData uri="http://schemas.openxmlformats.org/drawingml/2006/picture">
+                      <pic:pic xmlns:pic="http://schemas.openxmlformats.org/drawingml/2006/picture">
+                        <pic:nvPicPr>
+                          <pic:cNvPr id="1" name=""/>
+                          <pic:cNvPicPr/>
+                        </pic:nvPicPr>
+                        <pic:blipFill>
+                          <a:blip r:embed="rId35"/>
+                          <a:stretch>
+                            <a:fillRect/>
+                          </a:stretch>
+                        </pic:blipFill>
+                        <pic:spPr>
+                          <a:xfrm>
+                            <a:off x="0" y="0"/>
+                            <a:ext cx="4410107" cy="762006"/>
+                          </a:xfrm>
+                          <a:prstGeom prst="rect">
+                            <a:avLst/>
+                          </a:prstGeom>
+                        </pic:spPr>
+                      </pic:pic>
+                    </a:graphicData>
+                  </a:graphic>
+                </wp:inline>
+              </w:drawing>
+            </w:r>
+          </w:p>
+          <w:p>
+            <w:pPr>
+              <w:ind w:left="327"/>
+              <w:textAlignment w:val="center"/>
+              <w:rPr>
+                <w:rFonts w:ascii="Calibri" w:eastAsia="Times New Roman" w:hAnsi="Calibri" w:cs="Calibri"/>
+                <w:sz w:val="22"/>
+                <w:szCs w:val="22"/>
+              </w:rPr>
+            </w:pPr>
+            <w:r>
+              <w:rPr>
+                <w:rFonts w:ascii="Calibri" w:eastAsia="Times New Roman" w:hAnsi="Calibri" w:cs="Calibri"/>
+                <w:sz w:val="22"/>
+                <w:szCs w:val="22"/>
+              </w:rPr>
+              <w:t>Insert host whitelist</w:t>
+            </w:r>
+          </w:p>
+          <w:p>
+            <w:pPr>
+              <w:ind w:left="327"/>
+              <w:textAlignment w:val="center"/>
+              <w:rPr>
+                <w:rFonts w:ascii="Calibri" w:eastAsia="Times New Roman" w:hAnsi="Calibri" w:cs="Calibri"/>
+                <w:sz w:val="22"/>
+                <w:szCs w:val="22"/>
+              </w:rPr>
+            </w:pPr>
+            <w:r>
+              <w:rPr>
+                <w:rFonts w:ascii="Calibri" w:eastAsia="Times New Roman" w:hAnsi="Calibri" w:cs="Calibri"/>
+                <w:sz w:val="22"/>
+                <w:szCs w:val="22"/>
+              </w:rPr>
+              <w:t>Link to proxy</w:t>
+            </w:r>
+          </w:p>
+          <w:p>
+            <w:pPr>
+              <w:textAlignment w:val="center"/>
+              <w:rPr>
+                <w:rFonts w:ascii="Calibri" w:eastAsia="Times New Roman" w:hAnsi="Calibri" w:cs="Calibri"/>
+                <w:sz w:val="22"/>
+                <w:szCs w:val="22"/>
+              </w:rPr>
+            </w:pPr>
+          </w:p>
+          <w:p>
+            <w:pPr>
+              <w:ind w:left="327"/>
+              <w:textAlignment w:val="center"/>
+              <w:rPr>
+                <w:rFonts w:ascii="Calibri" w:eastAsia="Times New Roman" w:hAnsi="Calibri" w:cs="Calibri"/>
+                <w:b/>
+                <w:sz w:val="22"/>
+                <w:szCs w:val="22"/>
+              </w:rPr>
+            </w:pPr>
+            <w:r>
+              <w:rPr>
+                <w:rFonts w:ascii="Calibri" w:eastAsia="Times New Roman" w:hAnsi="Calibri" w:cs="Calibri"/>
+                <w:b/>
+                <w:sz w:val="22"/>
+                <w:szCs w:val="22"/>
+              </w:rPr>
+              <w:t>Background</w:t>
+            </w:r>
+            <w:r>
+              <w:rPr>
+                <w:rFonts w:ascii="Calibri" w:eastAsia="Times New Roman" w:hAnsi="Calibri" w:cs="Calibri"/>
+                <w:b/>
+                <w:sz w:val="22"/>
+                <w:szCs w:val="22"/>
+              </w:rPr>
+              <w:t xml:space="preserve"> </w:t>
+            </w:r>
+            <w:proofErr w:type="spellStart"/>
+            <w:r>
+              <w:rPr>
+                <w:rFonts w:ascii="Calibri" w:eastAsia="Times New Roman" w:hAnsi="Calibri" w:cs="Calibri"/>
+                <w:b/>
+                <w:sz w:val="22"/>
+                <w:szCs w:val="22"/>
+              </w:rPr>
+              <w:t>ui</w:t>
+            </w:r>
+            <w:proofErr w:type="spellEnd"/>
+            <w:r>
+              <w:rPr>
+                <w:rFonts w:ascii="Calibri" w:eastAsia="Times New Roman" w:hAnsi="Calibri" w:cs="Calibri"/>
+                <w:b/>
+                <w:sz w:val="22"/>
+                <w:szCs w:val="22"/>
+              </w:rPr>
+              <w:t>/router.js</w:t>
+            </w:r>
+          </w:p>
+          <w:p>
+            <w:pPr>
+              <w:ind w:left="327"/>
+              <w:textAlignment w:val="center"/>
+              <w:rPr>
+                <w:rFonts w:ascii="Calibri" w:eastAsia="Times New Roman" w:hAnsi="Calibri" w:cs="Calibri"/>
+                <w:sz w:val="22"/>
+                <w:szCs w:val="22"/>
+              </w:rPr>
+            </w:pPr>
+            <w:r>
+              <w:rPr>
+                <w:rFonts w:ascii="Calibri" w:eastAsia="Times New Roman" w:hAnsi="Calibri" w:cs="Calibri"/>
+                <w:sz w:val="22"/>
+                <w:szCs w:val="22"/>
+              </w:rPr>
+              <w:t>// Si</w:t>
+            </w:r>
+            <w:r>
+              <w:rPr>
+                <w:rFonts w:ascii="Calibri" w:eastAsia="Times New Roman" w:hAnsi="Calibri" w:cs="Calibri"/>
+                <w:sz w:val="22"/>
+                <w:szCs w:val="22"/>
+              </w:rPr>
+              <w:t>ngle sing on integration route for dummy users of step 4 and SSBI demo</w:t>
+            </w:r>
+            <w:bookmarkStart w:id="0" w:name="_GoBack"/>
+            <w:bookmarkEnd w:id="0"/>
+          </w:p>
+          <w:p>
+            <w:pPr>
+              <w:ind w:left="327"/>
+              <w:textAlignment w:val="center"/>
+              <w:rPr>
+                <w:rFonts w:ascii="Calibri" w:eastAsia="Times New Roman" w:hAnsi="Calibri" w:cs="Calibri"/>
+                <w:sz w:val="22"/>
+                <w:szCs w:val="22"/>
+              </w:rPr>
+            </w:pPr>
+            <w:proofErr w:type="spellStart"/>
+            <w:r>
+              <w:rPr>
+                <w:rFonts w:ascii="Calibri" w:eastAsia="Times New Roman" w:hAnsi="Calibri" w:cs="Calibri"/>
+                <w:sz w:val="22"/>
+                <w:szCs w:val="22"/>
+              </w:rPr>
+              <w:t>Router.route</w:t>
+            </w:r>
+            <w:proofErr w:type="spellEnd"/>
+            <w:r>
+              <w:rPr>
+                <w:rFonts w:ascii="Calibri" w:eastAsia="Times New Roman" w:hAnsi="Calibri" w:cs="Calibri"/>
+                <w:sz w:val="22"/>
+                <w:szCs w:val="22"/>
+              </w:rPr>
+              <w:t>('/SSO', {</w:t>
+            </w:r>
+            <w:r>
+              <w:rPr>
+                <w:rFonts w:ascii="Calibri" w:eastAsia="Times New Roman" w:hAnsi="Calibri" w:cs="Calibri"/>
+                <w:sz w:val="22"/>
+                <w:szCs w:val="22"/>
+              </w:rPr>
+              <w:t>});</w:t>
+            </w:r>
+          </w:p>
+        </w:tc>
+      </w:tr>
+      <w:tr>
+        <w:trPr>
+          <w:divId w:val="1220285091"/>
+        </w:trPr>
+        <w:tc>
+          <w:tcPr>
+            <w:tcW w:w="1801" w:type="dxa"/>
+            <w:tcBorders>
+              <w:top w:val="single" w:sz="8" w:space="0" w:color="A3A3A3"/>
+              <w:left w:val="single" w:sz="8" w:space="0" w:color="A3A3A3"/>
+              <w:bottom w:val="single" w:sz="8" w:space="0" w:color="A3A3A3"/>
+              <w:right w:val="single" w:sz="8" w:space="0" w:color="A3A3A3"/>
+            </w:tcBorders>
+            <w:tcMar>
+              <w:top w:w="80" w:type="dxa"/>
+              <w:left w:w="80" w:type="dxa"/>
+              <w:bottom w:w="80" w:type="dxa"/>
+              <w:right w:w="80" w:type="dxa"/>
+            </w:tcMar>
+          </w:tcPr>
+          <w:p>
+            <w:pPr>
+              <w:pStyle w:val="NormalWeb"/>
+              <w:spacing w:before="0" w:beforeAutospacing="0" w:after="0" w:afterAutospacing="0"/>
+              <w:rPr>
+                <w:rFonts w:ascii="Calibri" w:hAnsi="Calibri" w:cs="Calibri"/>
+                <w:sz w:val="22"/>
+                <w:szCs w:val="22"/>
+                <w:lang w:val="nl-NL"/>
+              </w:rPr>
+            </w:pPr>
+            <w:r>
+              <w:rPr>
+                <w:rFonts w:ascii="Calibri" w:hAnsi="Calibri" w:cs="Calibri"/>
+                <w:sz w:val="22"/>
+                <w:szCs w:val="22"/>
+                <w:lang w:val="nl-NL"/>
+              </w:rPr>
+              <w:t>Setup presentationSSO virtual proxy</w:t>
+            </w:r>
+          </w:p>
+        </w:tc>
+        <w:tc>
+          <w:tcPr>
+            <w:tcW w:w="14671" w:type="dxa"/>
+            <w:tcBorders>
+              <w:top w:val="single" w:sz="8" w:space="0" w:color="A3A3A3"/>
+              <w:left w:val="single" w:sz="8" w:space="0" w:color="A3A3A3"/>
+              <w:bottom w:val="single" w:sz="8" w:space="0" w:color="A3A3A3"/>
+              <w:right w:val="single" w:sz="8" w:space="0" w:color="A3A3A3"/>
+            </w:tcBorders>
+            <w:tcMar>
+              <w:top w:w="80" w:type="dxa"/>
+              <w:left w:w="80" w:type="dxa"/>
+              <w:bottom w:w="80" w:type="dxa"/>
+              <w:right w:w="80" w:type="dxa"/>
+            </w:tcMar>
+          </w:tcPr>
+          <w:p>
+            <w:pPr>
+              <w:ind w:left="327"/>
+              <w:textAlignment w:val="center"/>
+              <w:rPr>
+                <w:rFonts w:ascii="Calibri" w:eastAsia="Times New Roman" w:hAnsi="Calibri" w:cs="Calibri"/>
+                <w:sz w:val="22"/>
+                <w:szCs w:val="22"/>
+              </w:rPr>
+            </w:pPr>
+            <w:r>
+              <w:rPr>
+                <w:rFonts w:ascii="Calibri" w:eastAsia="Times New Roman" w:hAnsi="Calibri" w:cs="Calibri"/>
+                <w:sz w:val="22"/>
+                <w:szCs w:val="22"/>
+              </w:rPr>
+              <w:drawing>
+                <wp:inline distT="0" distB="0" distL="0" distR="0" wp14:anchorId="712D556B" wp14:editId="142A5712">
+                  <wp:extent cx="4481545" cy="3519513"/>
+                  <wp:effectExtent l="0" t="0" r="0" b="5080"/>
+                  <wp:docPr id="59" name="Picture 59"/>
+                  <wp:cNvGraphicFramePr>
+                    <a:graphicFrameLocks xmlns:a="http://schemas.openxmlformats.org/drawingml/2006/main" noChangeAspect="1"/>
+                  </wp:cNvGraphicFramePr>
+                  <a:graphic xmlns:a="http://schemas.openxmlformats.org/drawingml/2006/main">
+                    <a:graphicData uri="http://schemas.openxmlformats.org/drawingml/2006/picture">
+                      <pic:pic xmlns:pic="http://schemas.openxmlformats.org/drawingml/2006/picture">
+                        <pic:nvPicPr>
+                          <pic:cNvPr id="1" name=""/>
+                          <pic:cNvPicPr/>
+                        </pic:nvPicPr>
+                        <pic:blipFill>
+                          <a:blip r:embed="rId36"/>
+                          <a:stretch>
+                            <a:fillRect/>
+                          </a:stretch>
+                        </pic:blipFill>
+                        <pic:spPr>
+                          <a:xfrm>
+                            <a:off x="0" y="0"/>
+                            <a:ext cx="4481545" cy="3519513"/>
+                          </a:xfrm>
+                          <a:prstGeom prst="rect">
+                            <a:avLst/>
+                          </a:prstGeom>
+                        </pic:spPr>
+                      </pic:pic>
+                    </a:graphicData>
+                  </a:graphic>
+                </wp:inline>
+              </w:drawing>
+            </w:r>
+          </w:p>
+          <w:p>
+            <w:pPr>
+              <w:ind w:left="327"/>
+              <w:textAlignment w:val="center"/>
+              <w:rPr>
+                <w:rFonts w:ascii="Calibri" w:eastAsia="Times New Roman" w:hAnsi="Calibri" w:cs="Calibri"/>
+                <w:sz w:val="22"/>
+                <w:szCs w:val="22"/>
+              </w:rPr>
+            </w:pPr>
+          </w:p>
+          <w:p>
+            <w:pPr>
+              <w:ind w:left="327"/>
+              <w:textAlignment w:val="center"/>
+              <w:rPr>
+                <w:rFonts w:ascii="Calibri" w:eastAsia="Times New Roman" w:hAnsi="Calibri" w:cs="Calibri"/>
+                <w:sz w:val="22"/>
+                <w:szCs w:val="22"/>
+              </w:rPr>
+            </w:pPr>
+            <w:r>
+              <w:rPr>
+                <w:rFonts w:ascii="Calibri" w:eastAsia="Times New Roman" w:hAnsi="Calibri" w:cs="Calibri"/>
+                <w:sz w:val="22"/>
+                <w:szCs w:val="22"/>
+              </w:rPr>
+              <w:t>Only for demo purposes:</w:t>
+            </w:r>
+          </w:p>
+          <w:p>
+            <w:pPr>
+              <w:ind w:left="327"/>
+              <w:textAlignment w:val="center"/>
+              <w:rPr>
+                <w:rFonts w:ascii="Calibri" w:eastAsia="Times New Roman" w:hAnsi="Calibri" w:cs="Calibri"/>
+                <w:sz w:val="22"/>
+                <w:szCs w:val="22"/>
+              </w:rPr>
+            </w:pPr>
+            <w:r>
+              <w:rPr>
+                <w:rFonts w:ascii="Calibri" w:eastAsia="Times New Roman" w:hAnsi="Calibri" w:cs="Calibri"/>
+                <w:sz w:val="22"/>
+                <w:szCs w:val="22"/>
+              </w:rPr>
+              <w:drawing>
+                <wp:inline distT="0" distB="0" distL="0" distR="0" wp14:anchorId="650178FF" wp14:editId="048BBD9C">
+                  <wp:extent cx="4410107" cy="762006"/>
+                  <wp:effectExtent l="0" t="0" r="0" b="0"/>
+                  <wp:docPr id="57" name="Picture 57"/>
+                  <wp:cNvGraphicFramePr>
+                    <a:graphicFrameLocks xmlns:a="http://schemas.openxmlformats.org/drawingml/2006/main" noChangeAspect="1"/>
+                  </wp:cNvGraphicFramePr>
+                  <a:graphic xmlns:a="http://schemas.openxmlformats.org/drawingml/2006/main">
+                    <a:graphicData uri="http://schemas.openxmlformats.org/drawingml/2006/picture">
+                      <pic:pic xmlns:pic="http://schemas.openxmlformats.org/drawingml/2006/picture">
+                        <pic:nvPicPr>
+                          <pic:cNvPr id="1" name=""/>
+                          <pic:cNvPicPr/>
+                        </pic:nvPicPr>
+                        <pic:blipFill>
+                          <a:blip r:embed="rId35"/>
+                          <a:stretch>
+                            <a:fillRect/>
+                          </a:stretch>
+                        </pic:blipFill>
+                        <pic:spPr>
+                          <a:xfrm>
+                            <a:off x="0" y="0"/>
+                            <a:ext cx="4410107" cy="762006"/>
+                          </a:xfrm>
+                          <a:prstGeom prst="rect">
+                            <a:avLst/>
+                          </a:prstGeom>
+                        </pic:spPr>
+                      </pic:pic>
+                    </a:graphicData>
+                  </a:graphic>
+                </wp:inline>
+              </w:drawing>
+            </w:r>
+          </w:p>
+          <w:p>
+            <w:pPr>
+              <w:ind w:left="327"/>
+              <w:textAlignment w:val="center"/>
+              <w:rPr>
+                <w:rFonts w:ascii="Calibri" w:eastAsia="Times New Roman" w:hAnsi="Calibri" w:cs="Calibri"/>
+                <w:sz w:val="22"/>
+                <w:szCs w:val="22"/>
+              </w:rPr>
+            </w:pPr>
+            <w:r>
+              <w:rPr>
+                <w:rFonts w:ascii="Calibri" w:eastAsia="Times New Roman" w:hAnsi="Calibri" w:cs="Calibri"/>
+                <w:sz w:val="22"/>
+                <w:szCs w:val="22"/>
+              </w:rPr>
+              <w:t>Insert host whitelist</w:t>
+            </w:r>
+          </w:p>
+          <w:p>
+            <w:pPr>
+              <w:ind w:left="327"/>
+              <w:textAlignment w:val="center"/>
+              <w:rPr>
+                <w:rFonts w:ascii="Calibri" w:eastAsia="Times New Roman" w:hAnsi="Calibri" w:cs="Calibri"/>
+                <w:sz w:val="22"/>
+                <w:szCs w:val="22"/>
+              </w:rPr>
+            </w:pPr>
+            <w:r>
+              <w:rPr>
+                <w:rFonts w:ascii="Calibri" w:eastAsia="Times New Roman" w:hAnsi="Calibri" w:cs="Calibri"/>
+                <w:sz w:val="22"/>
+                <w:szCs w:val="22"/>
+              </w:rPr>
+              <w:t>Link to proxy</w:t>
+            </w:r>
+          </w:p>
+          <w:p>
+            <w:pPr>
+              <w:ind w:left="327"/>
+              <w:textAlignment w:val="center"/>
+              <w:rPr>
+                <w:rFonts w:ascii="Calibri" w:eastAsia="Times New Roman" w:hAnsi="Calibri" w:cs="Calibri"/>
+                <w:sz w:val="22"/>
+                <w:szCs w:val="22"/>
+              </w:rPr>
+            </w:pPr>
+          </w:p>
+          <w:p>
+            <w:pPr>
+              <w:ind w:left="327"/>
+              <w:textAlignment w:val="center"/>
+              <w:rPr>
+                <w:rFonts w:ascii="Calibri" w:eastAsia="Times New Roman" w:hAnsi="Calibri" w:cs="Calibri"/>
+                <w:b/>
+                <w:sz w:val="22"/>
+                <w:szCs w:val="22"/>
+              </w:rPr>
+            </w:pPr>
+            <w:r>
+              <w:rPr>
+                <w:rFonts w:ascii="Calibri" w:eastAsia="Times New Roman" w:hAnsi="Calibri" w:cs="Calibri"/>
+                <w:b/>
+                <w:sz w:val="22"/>
+                <w:szCs w:val="22"/>
+              </w:rPr>
+              <w:t>Background</w:t>
+            </w:r>
+          </w:p>
+          <w:p>
+            <w:pPr>
+              <w:ind w:left="327"/>
+              <w:textAlignment w:val="center"/>
+              <w:rPr>
+                <w:rFonts w:ascii="Calibri" w:eastAsia="Times New Roman" w:hAnsi="Calibri" w:cs="Calibri"/>
+                <w:sz w:val="22"/>
+                <w:szCs w:val="22"/>
+              </w:rPr>
+            </w:pPr>
+            <w:r>
+              <w:rPr>
+                <w:rFonts w:ascii="Calibri" w:eastAsia="Times New Roman" w:hAnsi="Calibri" w:cs="Calibri"/>
+                <w:sz w:val="22"/>
+                <w:szCs w:val="22"/>
+              </w:rPr>
+              <w:t>//users for the slide generator have their own virtual proxy redirect path</w:t>
+            </w:r>
+          </w:p>
+          <w:p>
+            <w:pPr>
+              <w:ind w:left="327"/>
+              <w:textAlignment w:val="center"/>
+              <w:rPr>
+                <w:rFonts w:ascii="Calibri" w:eastAsia="Times New Roman" w:hAnsi="Calibri" w:cs="Calibri"/>
+                <w:sz w:val="22"/>
+                <w:szCs w:val="22"/>
+              </w:rPr>
+            </w:pPr>
+            <w:proofErr w:type="spellStart"/>
+            <w:r>
+              <w:rPr>
+                <w:rFonts w:ascii="Calibri" w:eastAsia="Times New Roman" w:hAnsi="Calibri" w:cs="Calibri"/>
+                <w:sz w:val="22"/>
+                <w:szCs w:val="22"/>
+              </w:rPr>
+              <w:t>Rou</w:t>
+            </w:r>
+            <w:r>
+              <w:rPr>
+                <w:rFonts w:ascii="Calibri" w:eastAsia="Times New Roman" w:hAnsi="Calibri" w:cs="Calibri"/>
+                <w:sz w:val="22"/>
+                <w:szCs w:val="22"/>
+              </w:rPr>
+              <w:t>ter.route</w:t>
+            </w:r>
+            <w:proofErr w:type="spellEnd"/>
+            <w:r>
+              <w:rPr>
+                <w:rFonts w:ascii="Calibri" w:eastAsia="Times New Roman" w:hAnsi="Calibri" w:cs="Calibri"/>
+                <w:sz w:val="22"/>
+                <w:szCs w:val="22"/>
+              </w:rPr>
+              <w:t>('/</w:t>
+            </w:r>
+            <w:proofErr w:type="spellStart"/>
+            <w:r>
+              <w:rPr>
+                <w:rFonts w:ascii="Calibri" w:eastAsia="Times New Roman" w:hAnsi="Calibri" w:cs="Calibri"/>
+                <w:sz w:val="22"/>
+                <w:szCs w:val="22"/>
+              </w:rPr>
+              <w:t>presentationsso</w:t>
+            </w:r>
+            <w:proofErr w:type="spellEnd"/>
+            <w:r>
+              <w:rPr>
+                <w:rFonts w:ascii="Calibri" w:eastAsia="Times New Roman" w:hAnsi="Calibri" w:cs="Calibri"/>
+                <w:sz w:val="22"/>
+                <w:szCs w:val="22"/>
+              </w:rPr>
+              <w:t>', {</w:t>
+            </w:r>
+            <w:r>
+              <w:rPr>
+                <w:rFonts w:ascii="Calibri" w:eastAsia="Times New Roman" w:hAnsi="Calibri" w:cs="Calibri"/>
+                <w:sz w:val="22"/>
+                <w:szCs w:val="22"/>
+              </w:rPr>
+              <w:t>});</w:t>
+            </w:r>
+          </w:p>
+        </w:tc>
+      </w:tr>
     </w:tbl>
     <w:p>
       <w:pPr>
@@ -8625,7 +9327,7 @@
               </w:rPr>
               <w:t xml:space="preserve">See the security rules implemented </w:t>
             </w:r>
-            <w:hyperlink r:id="rId34" w:history="1">
+            <w:hyperlink r:id="rId37" w:history="1">
               <w:r>
                 <w:rPr>
                   <w:rStyle w:val="Hyperlink"/>
@@ -8747,7 +9449,7 @@
                           </pic:cNvPicPr>
                         </pic:nvPicPr>
                         <pic:blipFill>
-                          <a:blip r:embed="rId35" cstate="print">
+                          <a:blip r:embed="rId38" cstate="print">
                             <a:extLst>
                               <a:ext uri="{28A0092B-C50C-407E-A947-70E740481C1C}">
                                 <a14:useLocalDpi xmlns:a14="http://schemas.microsoft.com/office/drawing/2010/main" val="0"/>
@@ -8954,7 +9656,7 @@
                           </pic:cNvPicPr>
                         </pic:nvPicPr>
                         <pic:blipFill>
-                          <a:blip r:embed="rId36" cstate="print">
+                          <a:blip r:embed="rId39" cstate="print">
                             <a:extLst>
                               <a:ext uri="{28A0092B-C50C-407E-A947-70E740481C1C}">
                                 <a14:useLocalDpi xmlns:a14="http://schemas.microsoft.com/office/drawing/2010/main" val="0"/>
@@ -9152,7 +9854,7 @@
                           </pic:cNvPicPr>
                         </pic:nvPicPr>
                         <pic:blipFill>
-                          <a:blip r:embed="rId37" cstate="print">
+                          <a:blip r:embed="rId40" cstate="print">
                             <a:extLst>
                               <a:ext uri="{28A0092B-C50C-407E-A947-70E740481C1C}">
                                 <a14:useLocalDpi xmlns:a14="http://schemas.microsoft.com/office/drawing/2010/main" val="0"/>
@@ -10008,7 +10710,7 @@
                           </pic:cNvPicPr>
                         </pic:nvPicPr>
                         <pic:blipFill>
-                          <a:blip r:embed="rId38" cstate="print">
+                          <a:blip r:embed="rId41" cstate="print">
                             <a:extLst>
                               <a:ext uri="{28A0092B-C50C-407E-A947-70E740481C1C}">
                                 <a14:useLocalDpi xmlns:a14="http://schemas.microsoft.com/office/drawing/2010/main" val="0"/>
@@ -11074,7 +11776,7 @@
         </w:rPr>
         <w:t>From &lt;</w:t>
       </w:r>
-      <w:hyperlink r:id="rId39" w:history="1">
+      <w:hyperlink r:id="rId42" w:history="1">
         <w:r>
           <w:rPr>
             <w:rStyle w:val="Hyperlink"/>
@@ -11303,7 +12005,7 @@
                           </pic:cNvPicPr>
                         </pic:nvPicPr>
                         <pic:blipFill>
-                          <a:blip r:embed="rId40">
+                          <a:blip r:embed="rId43">
                             <a:extLst>
                               <a:ext uri="{28A0092B-C50C-407E-A947-70E740481C1C}">
                                 <a14:useLocalDpi xmlns:a14="http://schemas.microsoft.com/office/drawing/2010/main" val="0"/>
@@ -11655,7 +12357,7 @@
           <w:szCs w:val="22"/>
         </w:rPr>
       </w:pPr>
-      <w:hyperlink r:id="rId41" w:history="1">
+      <w:hyperlink r:id="rId44" w:history="1">
         <w:r>
           <w:rPr>
             <w:rStyle w:val="Hyperlink"/>
@@ -11877,7 +12579,7 @@
                           </pic:cNvPicPr>
                         </pic:nvPicPr>
                         <pic:blipFill>
-                          <a:blip r:embed="rId42" cstate="print">
+                          <a:blip r:embed="rId45" cstate="print">
                             <a:extLst>
                               <a:ext uri="{28A0092B-C50C-407E-A947-70E740481C1C}">
                                 <a14:useLocalDpi xmlns:a14="http://schemas.microsoft.com/office/drawing/2010/main" val="0"/>
@@ -12053,7 +12755,7 @@
                           </pic:cNvPicPr>
                         </pic:nvPicPr>
                         <pic:blipFill>
-                          <a:blip r:embed="rId43" cstate="print">
+                          <a:blip r:embed="rId46" cstate="print">
                             <a:extLst>
                               <a:ext uri="{28A0092B-C50C-407E-A947-70E740481C1C}">
                                 <a14:useLocalDpi xmlns:a14="http://schemas.microsoft.com/office/drawing/2010/main" val="0"/>
@@ -12262,7 +12964,7 @@
                     </pic:cNvPicPr>
                   </pic:nvPicPr>
                   <pic:blipFill>
-                    <a:blip r:embed="rId44">
+                    <a:blip r:embed="rId47">
                       <a:extLst>
                         <a:ext uri="{28A0092B-C50C-407E-A947-70E740481C1C}">
                           <a14:useLocalDpi xmlns:a14="http://schemas.microsoft.com/office/drawing/2010/main" val="0"/>
@@ -12772,7 +13474,7 @@
                           </pic:cNvPicPr>
                         </pic:nvPicPr>
                         <pic:blipFill>
-                          <a:blip r:embed="rId45">
+                          <a:blip r:embed="rId48">
                             <a:extLst>
                               <a:ext uri="{28A0092B-C50C-407E-A947-70E740481C1C}">
                                 <a14:useLocalDpi xmlns:a14="http://schemas.microsoft.com/office/drawing/2010/main" val="0"/>
@@ -12966,7 +13668,7 @@
                           </pic:cNvPicPr>
                         </pic:nvPicPr>
                         <pic:blipFill>
-                          <a:blip r:embed="rId46">
+                          <a:blip r:embed="rId49">
                             <a:extLst>
                               <a:ext uri="{28A0092B-C50C-407E-A947-70E740481C1C}">
                                 <a14:useLocalDpi xmlns:a14="http://schemas.microsoft.com/office/drawing/2010/main" val="0"/>
@@ -13294,7 +13996,7 @@
               </w:rPr>
               <w:t xml:space="preserve">The real API calls between Meteor and Sense happen in these </w:t>
             </w:r>
-            <w:hyperlink r:id="rId47" w:history="1">
+            <w:hyperlink r:id="rId50" w:history="1">
               <w:r>
                 <w:rPr>
                   <w:rStyle w:val="Hyperlink"/>
@@ -13359,7 +14061,7 @@
                           </pic:cNvPicPr>
                         </pic:nvPicPr>
                         <pic:blipFill>
-                          <a:blip r:embed="rId48" cstate="print">
+                          <a:blip r:embed="rId51" cstate="print">
                             <a:extLst>
                               <a:ext uri="{28A0092B-C50C-407E-A947-70E740481C1C}">
                                 <a14:useLocalDpi xmlns:a14="http://schemas.microsoft.com/office/drawing/2010/main" val="0"/>
@@ -13506,7 +14208,7 @@
               </w:rPr>
               <w:t xml:space="preserve"> code: </w:t>
             </w:r>
-            <w:hyperlink r:id="rId49" w:history="1">
+            <w:hyperlink r:id="rId52" w:history="1">
               <w:r>
                 <w:rPr>
                   <w:rStyle w:val="Hyperlink"/>
@@ -14158,7 +14860,7 @@
               </w:rPr>
               <w:t>From &lt;</w:t>
             </w:r>
-            <w:hyperlink r:id="rId50" w:history="1">
+            <w:hyperlink r:id="rId53" w:history="1">
               <w:r>
                 <w:rPr>
                   <w:rStyle w:val="Hyperlink"/>
@@ -14792,7 +15494,7 @@
               </w:rPr>
               <w:t>From &lt;</w:t>
             </w:r>
-            <w:hyperlink r:id="rId51" w:history="1">
+            <w:hyperlink r:id="rId54" w:history="1">
               <w:r>
                 <w:rPr>
                   <w:rStyle w:val="Hyperlink"/>
@@ -15144,7 +15846,7 @@
                           </pic:cNvPicPr>
                         </pic:nvPicPr>
                         <pic:blipFill>
-                          <a:blip r:embed="rId52" cstate="print">
+                          <a:blip r:embed="rId55" cstate="print">
                             <a:extLst>
                               <a:ext uri="{28A0092B-C50C-407E-A947-70E740481C1C}">
                                 <a14:useLocalDpi xmlns:a14="http://schemas.microsoft.com/office/drawing/2010/main" val="0"/>
@@ -15437,7 +16139,7 @@
                           </pic:cNvPicPr>
                         </pic:nvPicPr>
                         <pic:blipFill>
-                          <a:blip r:embed="rId40">
+                          <a:blip r:embed="rId43">
                             <a:extLst>
                               <a:ext uri="{28A0092B-C50C-407E-A947-70E740481C1C}">
                                 <a14:useLocalDpi xmlns:a14="http://schemas.microsoft.com/office/drawing/2010/main" val="0"/>
@@ -15534,7 +16236,7 @@
                           </pic:cNvPicPr>
                         </pic:nvPicPr>
                         <pic:blipFill>
-                          <a:blip r:embed="rId53" cstate="print">
+                          <a:blip r:embed="rId56" cstate="print">
                             <a:extLst>
                               <a:ext uri="{28A0092B-C50C-407E-A947-70E740481C1C}">
                                 <a14:useLocalDpi xmlns:a14="http://schemas.microsoft.com/office/drawing/2010/main" val="0"/>
@@ -15649,7 +16351,7 @@
                           </pic:cNvPicPr>
                         </pic:nvPicPr>
                         <pic:blipFill>
-                          <a:blip r:embed="rId54" cstate="print">
+                          <a:blip r:embed="rId57" cstate="print">
                             <a:extLst>
                               <a:ext uri="{28A0092B-C50C-407E-A947-70E740481C1C}">
                                 <a14:useLocalDpi xmlns:a14="http://schemas.microsoft.com/office/drawing/2010/main" val="0"/>
@@ -15746,7 +16448,7 @@
                           </pic:cNvPicPr>
                         </pic:nvPicPr>
                         <pic:blipFill>
-                          <a:blip r:embed="rId55" cstate="print">
+                          <a:blip r:embed="rId58" cstate="print">
                             <a:extLst>
                               <a:ext uri="{28A0092B-C50C-407E-A947-70E740481C1C}">
                                 <a14:useLocalDpi xmlns:a14="http://schemas.microsoft.com/office/drawing/2010/main" val="0"/>
@@ -15975,7 +16677,7 @@
                           </pic:cNvPicPr>
                         </pic:nvPicPr>
                         <pic:blipFill>
-                          <a:blip r:embed="rId56">
+                          <a:blip r:embed="rId59">
                             <a:extLst>
                               <a:ext uri="{28A0092B-C50C-407E-A947-70E740481C1C}">
                                 <a14:useLocalDpi xmlns:a14="http://schemas.microsoft.com/office/drawing/2010/main" val="0"/>
@@ -16055,7 +16757,7 @@
                           </pic:cNvPicPr>
                         </pic:nvPicPr>
                         <pic:blipFill>
-                          <a:blip r:embed="rId57">
+                          <a:blip r:embed="rId60">
                             <a:extLst>
                               <a:ext uri="{28A0092B-C50C-407E-A947-70E740481C1C}">
                                 <a14:useLocalDpi xmlns:a14="http://schemas.microsoft.com/office/drawing/2010/main" val="0"/>
@@ -16430,7 +17132,7 @@
               </w:rPr>
               <w:t xml:space="preserve">Use the name or the server you use to connect the hub. If you go to </w:t>
             </w:r>
-            <w:hyperlink r:id="rId58" w:history="1">
+            <w:hyperlink r:id="rId61" w:history="1">
               <w:r>
                 <w:rPr>
                   <w:rStyle w:val="Hyperlink"/>
@@ -16498,7 +17200,7 @@
                           </pic:cNvPicPr>
                         </pic:nvPicPr>
                         <pic:blipFill>
-                          <a:blip r:embed="rId59">
+                          <a:blip r:embed="rId62">
                             <a:extLst>
                               <a:ext uri="{28A0092B-C50C-407E-A947-70E740481C1C}">
                                 <a14:useLocalDpi xmlns:a14="http://schemas.microsoft.com/office/drawing/2010/main" val="0"/>
@@ -16639,7 +17341,7 @@
                           </pic:cNvPicPr>
                         </pic:nvPicPr>
                         <pic:blipFill>
-                          <a:blip r:embed="rId60">
+                          <a:blip r:embed="rId63">
                             <a:extLst>
                               <a:ext uri="{28A0092B-C50C-407E-A947-70E740481C1C}">
                                 <a14:useLocalDpi xmlns:a14="http://schemas.microsoft.com/office/drawing/2010/main" val="0"/>
@@ -16836,7 +17538,7 @@
                           </pic:cNvPicPr>
                         </pic:nvPicPr>
                         <pic:blipFill>
-                          <a:blip r:embed="rId61">
+                          <a:blip r:embed="rId64">
                             <a:extLst>
                               <a:ext uri="{28A0092B-C50C-407E-A947-70E740481C1C}">
                                 <a14:useLocalDpi xmlns:a14="http://schemas.microsoft.com/office/drawing/2010/main" val="0"/>
@@ -17424,7 +18126,7 @@
                           </pic:cNvPicPr>
                         </pic:nvPicPr>
                         <pic:blipFill>
-                          <a:blip r:embed="rId62" cstate="print">
+                          <a:blip r:embed="rId65" cstate="print">
                             <a:extLst>
                               <a:ext uri="{28A0092B-C50C-407E-A947-70E740481C1C}">
                                 <a14:useLocalDpi xmlns:a14="http://schemas.microsoft.com/office/drawing/2010/main" val="0"/>
@@ -17504,7 +18206,7 @@
                           </pic:cNvPicPr>
                         </pic:nvPicPr>
                         <pic:blipFill>
-                          <a:blip r:embed="rId63" cstate="print">
+                          <a:blip r:embed="rId66" cstate="print">
                             <a:extLst>
                               <a:ext uri="{28A0092B-C50C-407E-A947-70E740481C1C}">
                                 <a14:useLocalDpi xmlns:a14="http://schemas.microsoft.com/office/drawing/2010/main" val="0"/>
@@ -17682,7 +18384,7 @@
                           </pic:cNvPicPr>
                         </pic:nvPicPr>
                         <pic:blipFill>
-                          <a:blip r:embed="rId64" cstate="print">
+                          <a:blip r:embed="rId67" cstate="print">
                             <a:extLst>
                               <a:ext uri="{28A0092B-C50C-407E-A947-70E740481C1C}">
                                 <a14:useLocalDpi xmlns:a14="http://schemas.microsoft.com/office/drawing/2010/main" val="0"/>
@@ -17878,7 +18580,7 @@
                           </pic:cNvPicPr>
                         </pic:nvPicPr>
                         <pic:blipFill>
-                          <a:blip r:embed="rId65">
+                          <a:blip r:embed="rId68">
                             <a:extLst>
                               <a:ext uri="{28A0092B-C50C-407E-A947-70E740481C1C}">
                                 <a14:useLocalDpi xmlns:a14="http://schemas.microsoft.com/office/drawing/2010/main" val="0"/>
@@ -18604,7 +19306,7 @@
                           </pic:cNvPicPr>
                         </pic:nvPicPr>
                         <pic:blipFill>
-                          <a:blip r:embed="rId66">
+                          <a:blip r:embed="rId69">
                             <a:extLst>
                               <a:ext uri="{28A0092B-C50C-407E-A947-70E740481C1C}">
                                 <a14:useLocalDpi xmlns:a14="http://schemas.microsoft.com/office/drawing/2010/main" val="0"/>
@@ -18701,7 +19403,7 @@
                           </pic:cNvPicPr>
                         </pic:nvPicPr>
                         <pic:blipFill>
-                          <a:blip r:embed="rId67">
+                          <a:blip r:embed="rId70">
                             <a:extLst>
                               <a:ext uri="{28A0092B-C50C-407E-A947-70E740481C1C}">
                                 <a14:useLocalDpi xmlns:a14="http://schemas.microsoft.com/office/drawing/2010/main" val="0"/>
@@ -19265,7 +19967,7 @@
                           </pic:cNvPicPr>
                         </pic:nvPicPr>
                         <pic:blipFill>
-                          <a:blip r:embed="rId68" cstate="print">
+                          <a:blip r:embed="rId71" cstate="print">
                             <a:extLst>
                               <a:ext uri="{28A0092B-C50C-407E-A947-70E740481C1C}">
                                 <a14:useLocalDpi xmlns:a14="http://schemas.microsoft.com/office/drawing/2010/main" val="0"/>
@@ -19424,7 +20126,7 @@
                           </pic:cNvPicPr>
                         </pic:nvPicPr>
                         <pic:blipFill>
-                          <a:blip r:embed="rId69">
+                          <a:blip r:embed="rId72">
                             <a:extLst>
                               <a:ext uri="{28A0092B-C50C-407E-A947-70E740481C1C}">
                                 <a14:useLocalDpi xmlns:a14="http://schemas.microsoft.com/office/drawing/2010/main" val="0"/>
@@ -19504,7 +20206,7 @@
                           </pic:cNvPicPr>
                         </pic:nvPicPr>
                         <pic:blipFill>
-                          <a:blip r:embed="rId70" cstate="print">
+                          <a:blip r:embed="rId73" cstate="print">
                             <a:extLst>
                               <a:ext uri="{28A0092B-C50C-407E-A947-70E740481C1C}">
                                 <a14:useLocalDpi xmlns:a14="http://schemas.microsoft.com/office/drawing/2010/main" val="0"/>
@@ -19698,7 +20400,7 @@
                           </pic:cNvPicPr>
                         </pic:nvPicPr>
                         <pic:blipFill>
-                          <a:blip r:embed="rId71" cstate="print">
+                          <a:blip r:embed="rId74" cstate="print">
                             <a:extLst>
                               <a:ext uri="{28A0092B-C50C-407E-A947-70E740481C1C}">
                                 <a14:useLocalDpi xmlns:a14="http://schemas.microsoft.com/office/drawing/2010/main" val="0"/>
@@ -19961,7 +20663,7 @@
                           </pic:cNvPicPr>
                         </pic:nvPicPr>
                         <pic:blipFill>
-                          <a:blip r:embed="rId72">
+                          <a:blip r:embed="rId75">
                             <a:extLst>
                               <a:ext uri="{28A0092B-C50C-407E-A947-70E740481C1C}">
                                 <a14:useLocalDpi xmlns:a14="http://schemas.microsoft.com/office/drawing/2010/main" val="0"/>
@@ -20140,7 +20842,7 @@
         </w:rPr>
         <w:t> </w:t>
       </w:r>
-      <w:hyperlink r:id="rId73" w:history="1">
+      <w:hyperlink r:id="rId76" w:history="1">
         <w:r>
           <w:rPr>
             <w:rStyle w:val="Hyperlink"/>
@@ -20236,7 +20938,7 @@
         </w:rPr>
         <w:t> </w:t>
       </w:r>
-      <w:hyperlink r:id="rId74" w:history="1">
+      <w:hyperlink r:id="rId77" w:history="1">
         <w:r>
           <w:rPr>
             <w:rStyle w:val="Hyperlink"/>
@@ -20484,7 +21186,7 @@
         </w:rPr>
         <w:t>From &lt;</w:t>
       </w:r>
-      <w:hyperlink r:id="rId75" w:history="1">
+      <w:hyperlink r:id="rId78" w:history="1">
         <w:r>
           <w:rPr>
             <w:rStyle w:val="Hyperlink"/>
@@ -20547,7 +21249,7 @@
         <w:tab/>
         <w:t xml:space="preserve">Remove the package “insecure” for production scenarios, and implement allow </w:t>
       </w:r>
-      <w:hyperlink r:id="rId76" w:history="1">
+      <w:hyperlink r:id="rId79" w:history="1">
         <w:r>
           <w:rPr>
             <w:rStyle w:val="Hyperlink"/>
@@ -20871,8 +21573,6 @@
         </w:rPr>
         <w:t xml:space="preserve">. Look in the root folder for the example settings file. </w:t>
       </w:r>
-      <w:bookmarkStart w:id="0" w:name="_GoBack"/>
-      <w:bookmarkEnd w:id="0"/>
     </w:p>
     <w:p>
       <w:pPr>
@@ -21196,7 +21896,7 @@
           <w:szCs w:val="22"/>
         </w:rPr>
       </w:pPr>
-      <w:hyperlink r:id="rId77" w:history="1">
+      <w:hyperlink r:id="rId80" w:history="1">
         <w:r>
           <w:rPr>
             <w:rStyle w:val="Hyperlink"/>
@@ -21741,7 +22441,7 @@
         </w:rPr>
         <w:t> </w:t>
       </w:r>
-      <w:hyperlink r:id="rId78" w:anchor="issuecomment-236166061" w:history="1">
+      <w:hyperlink r:id="rId81" w:anchor="issuecomment-236166061" w:history="1">
         <w:r>
           <w:rPr>
             <w:rStyle w:val="Hyperlink"/>
@@ -21802,7 +22502,7 @@
         </w:rPr>
         <w:t xml:space="preserve">curl </w:t>
       </w:r>
-      <w:hyperlink r:id="rId79" w:history="1">
+      <w:hyperlink r:id="rId82" w:history="1">
         <w:r>
           <w:rPr>
             <w:rStyle w:val="Hyperlink"/>
@@ -21883,7 +22583,7 @@
         </w:rPr>
         <w:t>From &lt;</w:t>
       </w:r>
-      <w:hyperlink r:id="rId80" w:history="1">
+      <w:hyperlink r:id="rId83" w:history="1">
         <w:r>
           <w:rPr>
             <w:rStyle w:val="Hyperlink"/>

</xml_diff>